<commit_message>
Document test service REST
</commit_message>
<xml_diff>
--- a/07-Other/URIS documentation test.docx
+++ b/07-Other/URIS documentation test.docx
@@ -1131,7 +1131,6 @@
                                 <w:szCs w:val="36"/>
                               </w:rPr>
                             </w:pPr>
-                            <w:proofErr w:type="spellStart"/>
                             <w:r>
                               <w:rPr>
                                 <w:rFonts w:ascii="Arial" w:eastAsia="Arial" w:hAnsi="Arial" w:cs="Arial"/>
@@ -1141,7 +1140,6 @@
                               </w:rPr>
                               <w:t>DevelopersEC</w:t>
                             </w:r>
-                            <w:proofErr w:type="spellEnd"/>
                           </w:p>
                           <w:p>
                             <w:pPr>
@@ -2252,6 +2250,18 @@
         <w:lastRenderedPageBreak/>
         <w:t>Documentación URIS</w:t>
       </w:r>
+      <w:r>
+        <w:rPr>
+          <w:rFonts w:ascii="Arial" w:hAnsi="Arial" w:cs="Arial"/>
+          <w:b/>
+          <w:bCs/>
+          <w:color w:val="002060"/>
+          <w:sz w:val="32"/>
+          <w:szCs w:val="32"/>
+          <w:lang w:val="es-ES"/>
+        </w:rPr>
+        <w:t xml:space="preserve"> TEST</w:t>
+      </w:r>
     </w:p>
     <w:p>
       <w:pPr>
@@ -2263,7 +2273,6 @@
           <w:lang w:val="es-ES"/>
         </w:rPr>
       </w:pPr>
-      <w:proofErr w:type="spellStart"/>
       <w:r>
         <w:rPr>
           <w:rFonts w:ascii="Arial" w:hAnsi="Arial" w:cs="Arial"/>
@@ -2276,7 +2285,6 @@
         </w:rPr>
         <w:t>Products</w:t>
       </w:r>
-      <w:proofErr w:type="spellEnd"/>
     </w:p>
     <w:p>
       <w:pPr>
@@ -2424,7 +2432,6 @@
                 <w:rFonts w:ascii="Arial" w:hAnsi="Arial" w:cs="Arial"/>
               </w:rPr>
             </w:pPr>
-            <w:proofErr w:type="gramStart"/>
             <w:r>
               <w:rPr>
                 <w:rFonts w:ascii="Arial" w:hAnsi="Arial" w:cs="Arial"/>
@@ -2435,14 +2442,7 @@
               <w:rPr>
                 <w:rFonts w:ascii="Arial" w:hAnsi="Arial" w:cs="Arial"/>
               </w:rPr>
-              <w:t>{</w:t>
-            </w:r>
-            <w:proofErr w:type="gramEnd"/>
-            <w:r>
-              <w:rPr>
-                <w:rFonts w:ascii="Arial" w:hAnsi="Arial" w:cs="Arial"/>
-              </w:rPr>
-              <w:t>Id}</w:t>
+              <w:t>{Id}</w:t>
             </w:r>
           </w:p>
         </w:tc>
@@ -2811,29 +2811,7 @@
                 <w:szCs w:val="18"/>
                 <w:lang w:val="en-US"/>
               </w:rPr>
-              <w:t>"</w:t>
-            </w:r>
-            <w:proofErr w:type="spellStart"/>
-            <w:r>
-              <w:rPr>
-                <w:rFonts w:ascii="Courier New" w:eastAsia="Times New Roman" w:hAnsi="Courier New" w:cs="Courier New"/>
-                <w:color w:val="CE9178"/>
-                <w:sz w:val="18"/>
-                <w:szCs w:val="18"/>
-                <w:lang w:val="en-US"/>
-              </w:rPr>
-              <w:t>pantalon</w:t>
-            </w:r>
-            <w:proofErr w:type="spellEnd"/>
-            <w:r>
-              <w:rPr>
-                <w:rFonts w:ascii="Courier New" w:eastAsia="Times New Roman" w:hAnsi="Courier New" w:cs="Courier New"/>
-                <w:color w:val="CE9178"/>
-                <w:sz w:val="18"/>
-                <w:szCs w:val="18"/>
-                <w:lang w:val="en-US"/>
-              </w:rPr>
-              <w:t>"</w:t>
+              <w:t>"pantalon"</w:t>
             </w:r>
             <w:r>
               <w:rPr>
@@ -2874,27 +2852,7 @@
                 <w:sz w:val="18"/>
                 <w:szCs w:val="18"/>
               </w:rPr>
-              <w:t>"</w:t>
-            </w:r>
-            <w:proofErr w:type="spellStart"/>
-            <w:r>
-              <w:rPr>
-                <w:rFonts w:ascii="Courier New" w:eastAsia="Times New Roman" w:hAnsi="Courier New" w:cs="Courier New"/>
-                <w:color w:val="9CDCFE"/>
-                <w:sz w:val="18"/>
-                <w:szCs w:val="18"/>
-              </w:rPr>
-              <w:t>description</w:t>
-            </w:r>
-            <w:proofErr w:type="spellEnd"/>
-            <w:r>
-              <w:rPr>
-                <w:rFonts w:ascii="Courier New" w:eastAsia="Times New Roman" w:hAnsi="Courier New" w:cs="Courier New"/>
-                <w:color w:val="9CDCFE"/>
-                <w:sz w:val="18"/>
-                <w:szCs w:val="18"/>
-              </w:rPr>
-              <w:t>"</w:t>
+              <w:t>"description"</w:t>
             </w:r>
             <w:r>
               <w:rPr>
@@ -2960,27 +2918,7 @@
                 <w:sz w:val="18"/>
                 <w:szCs w:val="18"/>
               </w:rPr>
-              <w:t>"</w:t>
-            </w:r>
-            <w:proofErr w:type="spellStart"/>
-            <w:r>
-              <w:rPr>
-                <w:rFonts w:ascii="Courier New" w:eastAsia="Times New Roman" w:hAnsi="Courier New" w:cs="Courier New"/>
-                <w:color w:val="9CDCFE"/>
-                <w:sz w:val="18"/>
-                <w:szCs w:val="18"/>
-              </w:rPr>
-              <w:t>quantity</w:t>
-            </w:r>
-            <w:proofErr w:type="spellEnd"/>
-            <w:r>
-              <w:rPr>
-                <w:rFonts w:ascii="Courier New" w:eastAsia="Times New Roman" w:hAnsi="Courier New" w:cs="Courier New"/>
-                <w:color w:val="9CDCFE"/>
-                <w:sz w:val="18"/>
-                <w:szCs w:val="18"/>
-              </w:rPr>
-              <w:t>"</w:t>
+              <w:t>"quantity"</w:t>
             </w:r>
             <w:r>
               <w:rPr>
@@ -3287,18 +3225,8 @@
                 <w:b/>
                 <w:bCs/>
               </w:rPr>
-              <w:t xml:space="preserve">Ejemplo con </w:t>
-            </w:r>
-            <w:proofErr w:type="spellStart"/>
-            <w:r>
-              <w:rPr>
-                <w:rFonts w:ascii="Arial" w:hAnsi="Arial" w:cs="Arial"/>
-                <w:b/>
-                <w:bCs/>
-              </w:rPr>
-              <w:t>Postman</w:t>
-            </w:r>
-            <w:proofErr w:type="spellEnd"/>
+              <w:t>Ejemplo con Postman</w:t>
+            </w:r>
           </w:p>
         </w:tc>
         <w:tc>
@@ -3928,29 +3856,7 @@
                 <w:szCs w:val="18"/>
                 <w:lang w:val="en-US"/>
               </w:rPr>
-              <w:t>"</w:t>
-            </w:r>
-            <w:proofErr w:type="spellStart"/>
-            <w:r>
-              <w:rPr>
-                <w:rFonts w:ascii="Courier New" w:eastAsia="Times New Roman" w:hAnsi="Courier New" w:cs="Courier New"/>
-                <w:color w:val="CE9178"/>
-                <w:sz w:val="18"/>
-                <w:szCs w:val="18"/>
-                <w:lang w:val="en-US"/>
-              </w:rPr>
-              <w:t>pantalon</w:t>
-            </w:r>
-            <w:proofErr w:type="spellEnd"/>
-            <w:r>
-              <w:rPr>
-                <w:rFonts w:ascii="Courier New" w:eastAsia="Times New Roman" w:hAnsi="Courier New" w:cs="Courier New"/>
-                <w:color w:val="CE9178"/>
-                <w:sz w:val="18"/>
-                <w:szCs w:val="18"/>
-                <w:lang w:val="en-US"/>
-              </w:rPr>
-              <w:t>"</w:t>
+              <w:t>"pantalon"</w:t>
             </w:r>
             <w:r>
               <w:rPr>
@@ -3991,27 +3897,7 @@
                 <w:sz w:val="18"/>
                 <w:szCs w:val="18"/>
               </w:rPr>
-              <w:t>"</w:t>
-            </w:r>
-            <w:proofErr w:type="spellStart"/>
-            <w:r>
-              <w:rPr>
-                <w:rFonts w:ascii="Courier New" w:eastAsia="Times New Roman" w:hAnsi="Courier New" w:cs="Courier New"/>
-                <w:color w:val="9CDCFE"/>
-                <w:sz w:val="18"/>
-                <w:szCs w:val="18"/>
-              </w:rPr>
-              <w:t>description</w:t>
-            </w:r>
-            <w:proofErr w:type="spellEnd"/>
-            <w:r>
-              <w:rPr>
-                <w:rFonts w:ascii="Courier New" w:eastAsia="Times New Roman" w:hAnsi="Courier New" w:cs="Courier New"/>
-                <w:color w:val="9CDCFE"/>
-                <w:sz w:val="18"/>
-                <w:szCs w:val="18"/>
-              </w:rPr>
-              <w:t>"</w:t>
+              <w:t>"description"</w:t>
             </w:r>
             <w:r>
               <w:rPr>
@@ -4077,27 +3963,7 @@
                 <w:sz w:val="18"/>
                 <w:szCs w:val="18"/>
               </w:rPr>
-              <w:t>"</w:t>
-            </w:r>
-            <w:proofErr w:type="spellStart"/>
-            <w:r>
-              <w:rPr>
-                <w:rFonts w:ascii="Courier New" w:eastAsia="Times New Roman" w:hAnsi="Courier New" w:cs="Courier New"/>
-                <w:color w:val="9CDCFE"/>
-                <w:sz w:val="18"/>
-                <w:szCs w:val="18"/>
-              </w:rPr>
-              <w:t>quantity</w:t>
-            </w:r>
-            <w:proofErr w:type="spellEnd"/>
-            <w:r>
-              <w:rPr>
-                <w:rFonts w:ascii="Courier New" w:eastAsia="Times New Roman" w:hAnsi="Courier New" w:cs="Courier New"/>
-                <w:color w:val="9CDCFE"/>
-                <w:sz w:val="18"/>
-                <w:szCs w:val="18"/>
-              </w:rPr>
-              <w:t>"</w:t>
+              <w:t>"quantity"</w:t>
             </w:r>
             <w:r>
               <w:rPr>
@@ -4577,27 +4443,7 @@
                 <w:sz w:val="18"/>
                 <w:szCs w:val="18"/>
               </w:rPr>
-              <w:t>"</w:t>
-            </w:r>
-            <w:proofErr w:type="spellStart"/>
-            <w:r>
-              <w:rPr>
-                <w:rFonts w:ascii="Courier New" w:eastAsia="Times New Roman" w:hAnsi="Courier New" w:cs="Courier New"/>
-                <w:color w:val="9CDCFE"/>
-                <w:sz w:val="18"/>
-                <w:szCs w:val="18"/>
-              </w:rPr>
-              <w:t>name</w:t>
-            </w:r>
-            <w:proofErr w:type="spellEnd"/>
-            <w:r>
-              <w:rPr>
-                <w:rFonts w:ascii="Courier New" w:eastAsia="Times New Roman" w:hAnsi="Courier New" w:cs="Courier New"/>
-                <w:color w:val="9CDCFE"/>
-                <w:sz w:val="18"/>
-                <w:szCs w:val="18"/>
-              </w:rPr>
-              <w:t>"</w:t>
+              <w:t>"name"</w:t>
             </w:r>
             <w:r>
               <w:rPr>
@@ -4663,27 +4509,7 @@
                 <w:sz w:val="18"/>
                 <w:szCs w:val="18"/>
               </w:rPr>
-              <w:t>"</w:t>
-            </w:r>
-            <w:proofErr w:type="spellStart"/>
-            <w:r>
-              <w:rPr>
-                <w:rFonts w:ascii="Courier New" w:eastAsia="Times New Roman" w:hAnsi="Courier New" w:cs="Courier New"/>
-                <w:color w:val="9CDCFE"/>
-                <w:sz w:val="18"/>
-                <w:szCs w:val="18"/>
-              </w:rPr>
-              <w:t>description</w:t>
-            </w:r>
-            <w:proofErr w:type="spellEnd"/>
-            <w:r>
-              <w:rPr>
-                <w:rFonts w:ascii="Courier New" w:eastAsia="Times New Roman" w:hAnsi="Courier New" w:cs="Courier New"/>
-                <w:color w:val="9CDCFE"/>
-                <w:sz w:val="18"/>
-                <w:szCs w:val="18"/>
-              </w:rPr>
-              <w:t>"</w:t>
+              <w:t>"description"</w:t>
             </w:r>
             <w:r>
               <w:rPr>
@@ -5063,18 +4889,8 @@
                 <w:b/>
                 <w:bCs/>
               </w:rPr>
-              <w:t xml:space="preserve">Ejemplo con </w:t>
-            </w:r>
-            <w:proofErr w:type="spellStart"/>
-            <w:r>
-              <w:rPr>
-                <w:rFonts w:ascii="Arial" w:hAnsi="Arial" w:cs="Arial"/>
-                <w:b/>
-                <w:bCs/>
-              </w:rPr>
-              <w:t>Postman</w:t>
-            </w:r>
-            <w:proofErr w:type="spellEnd"/>
+              <w:t>Ejemplo con Postman</w:t>
+            </w:r>
           </w:p>
         </w:tc>
         <w:tc>
@@ -5169,21 +4985,7 @@
         <w:rPr>
           <w:rFonts w:ascii="Arial" w:hAnsi="Arial" w:cs="Arial"/>
         </w:rPr>
-        <w:t xml:space="preserve">no se ingresa el parámetro </w:t>
-      </w:r>
-      <w:proofErr w:type="spellStart"/>
-      <w:r>
-        <w:rPr>
-          <w:rFonts w:ascii="Arial" w:hAnsi="Arial" w:cs="Arial"/>
-        </w:rPr>
-        <w:t>profit</w:t>
-      </w:r>
-      <w:proofErr w:type="spellEnd"/>
-      <w:r>
-        <w:rPr>
-          <w:rFonts w:ascii="Arial" w:hAnsi="Arial" w:cs="Arial"/>
-        </w:rPr>
-        <w:t xml:space="preserve"> porque es una regla de negocio calculada</w:t>
+        <w:t>no se ingresa el parámetro profit porque es una regla de negocio calculada</w:t>
       </w:r>
       <w:r>
         <w:rPr>
@@ -5505,29 +5307,7 @@
                 <w:szCs w:val="18"/>
                 <w:lang w:val="en-US"/>
               </w:rPr>
-              <w:t>"</w:t>
-            </w:r>
-            <w:proofErr w:type="spellStart"/>
-            <w:r>
-              <w:rPr>
-                <w:rFonts w:ascii="Courier New" w:eastAsia="Times New Roman" w:hAnsi="Courier New" w:cs="Courier New"/>
-                <w:color w:val="CE9178"/>
-                <w:sz w:val="18"/>
-                <w:szCs w:val="18"/>
-                <w:lang w:val="en-US"/>
-              </w:rPr>
-              <w:t>bufanda</w:t>
-            </w:r>
-            <w:proofErr w:type="spellEnd"/>
-            <w:r>
-              <w:rPr>
-                <w:rFonts w:ascii="Courier New" w:eastAsia="Times New Roman" w:hAnsi="Courier New" w:cs="Courier New"/>
-                <w:color w:val="CE9178"/>
-                <w:sz w:val="18"/>
-                <w:szCs w:val="18"/>
-                <w:lang w:val="en-US"/>
-              </w:rPr>
-              <w:t>"</w:t>
+              <w:t>"bufanda"</w:t>
             </w:r>
             <w:r>
               <w:rPr>
@@ -5600,51 +5380,7 @@
                 <w:szCs w:val="18"/>
                 <w:lang w:val="en-US"/>
               </w:rPr>
-              <w:t>"De </w:t>
-            </w:r>
-            <w:proofErr w:type="spellStart"/>
-            <w:r>
-              <w:rPr>
-                <w:rFonts w:ascii="Courier New" w:eastAsia="Times New Roman" w:hAnsi="Courier New" w:cs="Courier New"/>
-                <w:color w:val="CE9178"/>
-                <w:sz w:val="18"/>
-                <w:szCs w:val="18"/>
-                <w:lang w:val="en-US"/>
-              </w:rPr>
-              <w:t>lana</w:t>
-            </w:r>
-            <w:proofErr w:type="spellEnd"/>
-            <w:r>
-              <w:rPr>
-                <w:rFonts w:ascii="Courier New" w:eastAsia="Times New Roman" w:hAnsi="Courier New" w:cs="Courier New"/>
-                <w:color w:val="CE9178"/>
-                <w:sz w:val="18"/>
-                <w:szCs w:val="18"/>
-                <w:lang w:val="en-US"/>
-              </w:rPr>
-              <w:t> </w:t>
-            </w:r>
-            <w:proofErr w:type="spellStart"/>
-            <w:r>
-              <w:rPr>
-                <w:rFonts w:ascii="Courier New" w:eastAsia="Times New Roman" w:hAnsi="Courier New" w:cs="Courier New"/>
-                <w:color w:val="CE9178"/>
-                <w:sz w:val="18"/>
-                <w:szCs w:val="18"/>
-                <w:lang w:val="en-US"/>
-              </w:rPr>
-              <w:t>femenino</w:t>
-            </w:r>
-            <w:proofErr w:type="spellEnd"/>
-            <w:r>
-              <w:rPr>
-                <w:rFonts w:ascii="Courier New" w:eastAsia="Times New Roman" w:hAnsi="Courier New" w:cs="Courier New"/>
-                <w:color w:val="CE9178"/>
-                <w:sz w:val="18"/>
-                <w:szCs w:val="18"/>
-                <w:lang w:val="en-US"/>
-              </w:rPr>
-              <w:t>"</w:t>
+              <w:t>"De lana femenino"</w:t>
             </w:r>
             <w:r>
               <w:rPr>
@@ -6068,29 +5804,7 @@
                 <w:szCs w:val="18"/>
                 <w:lang w:val="en-US"/>
               </w:rPr>
-              <w:t>"</w:t>
-            </w:r>
-            <w:proofErr w:type="spellStart"/>
-            <w:r>
-              <w:rPr>
-                <w:rFonts w:ascii="Courier New" w:eastAsia="Times New Roman" w:hAnsi="Courier New" w:cs="Courier New"/>
-                <w:color w:val="CE9178"/>
-                <w:sz w:val="18"/>
-                <w:szCs w:val="18"/>
-                <w:lang w:val="en-US"/>
-              </w:rPr>
-              <w:t>bufanda</w:t>
-            </w:r>
-            <w:proofErr w:type="spellEnd"/>
-            <w:r>
-              <w:rPr>
-                <w:rFonts w:ascii="Courier New" w:eastAsia="Times New Roman" w:hAnsi="Courier New" w:cs="Courier New"/>
-                <w:color w:val="CE9178"/>
-                <w:sz w:val="18"/>
-                <w:szCs w:val="18"/>
-                <w:lang w:val="en-US"/>
-              </w:rPr>
-              <w:t>"</w:t>
+              <w:t>"bufanda"</w:t>
             </w:r>
             <w:r>
               <w:rPr>
@@ -6163,51 +5877,7 @@
                 <w:szCs w:val="18"/>
                 <w:lang w:val="en-US"/>
               </w:rPr>
-              <w:t>"De </w:t>
-            </w:r>
-            <w:proofErr w:type="spellStart"/>
-            <w:r>
-              <w:rPr>
-                <w:rFonts w:ascii="Courier New" w:eastAsia="Times New Roman" w:hAnsi="Courier New" w:cs="Courier New"/>
-                <w:color w:val="CE9178"/>
-                <w:sz w:val="18"/>
-                <w:szCs w:val="18"/>
-                <w:lang w:val="en-US"/>
-              </w:rPr>
-              <w:t>lana</w:t>
-            </w:r>
-            <w:proofErr w:type="spellEnd"/>
-            <w:r>
-              <w:rPr>
-                <w:rFonts w:ascii="Courier New" w:eastAsia="Times New Roman" w:hAnsi="Courier New" w:cs="Courier New"/>
-                <w:color w:val="CE9178"/>
-                <w:sz w:val="18"/>
-                <w:szCs w:val="18"/>
-                <w:lang w:val="en-US"/>
-              </w:rPr>
-              <w:t> </w:t>
-            </w:r>
-            <w:proofErr w:type="spellStart"/>
-            <w:r>
-              <w:rPr>
-                <w:rFonts w:ascii="Courier New" w:eastAsia="Times New Roman" w:hAnsi="Courier New" w:cs="Courier New"/>
-                <w:color w:val="CE9178"/>
-                <w:sz w:val="18"/>
-                <w:szCs w:val="18"/>
-                <w:lang w:val="en-US"/>
-              </w:rPr>
-              <w:t>femenino</w:t>
-            </w:r>
-            <w:proofErr w:type="spellEnd"/>
-            <w:r>
-              <w:rPr>
-                <w:rFonts w:ascii="Courier New" w:eastAsia="Times New Roman" w:hAnsi="Courier New" w:cs="Courier New"/>
-                <w:color w:val="CE9178"/>
-                <w:sz w:val="18"/>
-                <w:szCs w:val="18"/>
-                <w:lang w:val="en-US"/>
-              </w:rPr>
-              <w:t>"</w:t>
+              <w:t>"De lana femenino"</w:t>
             </w:r>
             <w:r>
               <w:rPr>
@@ -6625,18 +6295,8 @@
                 <w:b/>
                 <w:bCs/>
               </w:rPr>
-              <w:t xml:space="preserve">Ejemplo con </w:t>
-            </w:r>
-            <w:proofErr w:type="spellStart"/>
-            <w:r>
-              <w:rPr>
-                <w:rFonts w:ascii="Arial" w:hAnsi="Arial" w:cs="Arial"/>
-                <w:b/>
-                <w:bCs/>
-              </w:rPr>
-              <w:t>Postman</w:t>
-            </w:r>
-            <w:proofErr w:type="spellEnd"/>
+              <w:t>Ejemplo con Postman</w:t>
+            </w:r>
           </w:p>
         </w:tc>
         <w:tc>
@@ -6732,44 +6392,8 @@
         <w:rPr>
           <w:rFonts w:ascii="Arial" w:hAnsi="Arial" w:cs="Arial"/>
         </w:rPr>
-        <w:t xml:space="preserve">no se debe modificar el parámetro </w:t>
+        <w:t>no se debe modificar el parámetro profit porque es una regla de negocio calculada por quantity y price</w:t>
       </w:r>
-      <w:proofErr w:type="spellStart"/>
-      <w:r>
-        <w:rPr>
-          <w:rFonts w:ascii="Arial" w:hAnsi="Arial" w:cs="Arial"/>
-        </w:rPr>
-        <w:t>profit</w:t>
-      </w:r>
-      <w:proofErr w:type="spellEnd"/>
-      <w:r>
-        <w:rPr>
-          <w:rFonts w:ascii="Arial" w:hAnsi="Arial" w:cs="Arial"/>
-        </w:rPr>
-        <w:t xml:space="preserve"> porque es una regla de negocio calculada por </w:t>
-      </w:r>
-      <w:proofErr w:type="spellStart"/>
-      <w:r>
-        <w:rPr>
-          <w:rFonts w:ascii="Arial" w:hAnsi="Arial" w:cs="Arial"/>
-        </w:rPr>
-        <w:t>quantity</w:t>
-      </w:r>
-      <w:proofErr w:type="spellEnd"/>
-      <w:r>
-        <w:rPr>
-          <w:rFonts w:ascii="Arial" w:hAnsi="Arial" w:cs="Arial"/>
-        </w:rPr>
-        <w:t xml:space="preserve"> y </w:t>
-      </w:r>
-      <w:proofErr w:type="spellStart"/>
-      <w:r>
-        <w:rPr>
-          <w:rFonts w:ascii="Arial" w:hAnsi="Arial" w:cs="Arial"/>
-        </w:rPr>
-        <w:t>price</w:t>
-      </w:r>
-      <w:proofErr w:type="spellEnd"/>
       <w:r>
         <w:rPr>
           <w:rFonts w:ascii="Arial" w:hAnsi="Arial" w:cs="Arial"/>
@@ -7050,27 +6674,7 @@
                 <w:sz w:val="18"/>
                 <w:szCs w:val="18"/>
               </w:rPr>
-              <w:t>"</w:t>
-            </w:r>
-            <w:proofErr w:type="spellStart"/>
-            <w:r>
-              <w:rPr>
-                <w:rFonts w:ascii="Courier New" w:eastAsia="Times New Roman" w:hAnsi="Courier New" w:cs="Courier New"/>
-                <w:color w:val="9CDCFE"/>
-                <w:sz w:val="18"/>
-                <w:szCs w:val="18"/>
-              </w:rPr>
-              <w:t>name</w:t>
-            </w:r>
-            <w:proofErr w:type="spellEnd"/>
-            <w:r>
-              <w:rPr>
-                <w:rFonts w:ascii="Courier New" w:eastAsia="Times New Roman" w:hAnsi="Courier New" w:cs="Courier New"/>
-                <w:color w:val="9CDCFE"/>
-                <w:sz w:val="18"/>
-                <w:szCs w:val="18"/>
-              </w:rPr>
-              <w:t>"</w:t>
+              <w:t>"name"</w:t>
             </w:r>
             <w:r>
               <w:rPr>
@@ -7136,27 +6740,7 @@
                 <w:sz w:val="18"/>
                 <w:szCs w:val="18"/>
               </w:rPr>
-              <w:t>"</w:t>
-            </w:r>
-            <w:proofErr w:type="spellStart"/>
-            <w:r>
-              <w:rPr>
-                <w:rFonts w:ascii="Courier New" w:eastAsia="Times New Roman" w:hAnsi="Courier New" w:cs="Courier New"/>
-                <w:color w:val="9CDCFE"/>
-                <w:sz w:val="18"/>
-                <w:szCs w:val="18"/>
-              </w:rPr>
-              <w:t>description</w:t>
-            </w:r>
-            <w:proofErr w:type="spellEnd"/>
-            <w:r>
-              <w:rPr>
-                <w:rFonts w:ascii="Courier New" w:eastAsia="Times New Roman" w:hAnsi="Courier New" w:cs="Courier New"/>
-                <w:color w:val="9CDCFE"/>
-                <w:sz w:val="18"/>
-                <w:szCs w:val="18"/>
-              </w:rPr>
-              <w:t>"</w:t>
+              <w:t>"description"</w:t>
             </w:r>
             <w:r>
               <w:rPr>
@@ -7678,29 +7262,7 @@
                 <w:szCs w:val="18"/>
                 <w:lang w:val="en-US"/>
               </w:rPr>
-              <w:t>"</w:t>
-            </w:r>
-            <w:proofErr w:type="spellStart"/>
-            <w:r>
-              <w:rPr>
-                <w:rFonts w:ascii="Courier New" w:eastAsia="Times New Roman" w:hAnsi="Courier New" w:cs="Courier New"/>
-                <w:color w:val="CE9178"/>
-                <w:sz w:val="18"/>
-                <w:szCs w:val="18"/>
-                <w:lang w:val="en-US"/>
-              </w:rPr>
-              <w:t>bufanda</w:t>
-            </w:r>
-            <w:proofErr w:type="spellEnd"/>
-            <w:r>
-              <w:rPr>
-                <w:rFonts w:ascii="Courier New" w:eastAsia="Times New Roman" w:hAnsi="Courier New" w:cs="Courier New"/>
-                <w:color w:val="CE9178"/>
-                <w:sz w:val="18"/>
-                <w:szCs w:val="18"/>
-                <w:lang w:val="en-US"/>
-              </w:rPr>
-              <w:t>"</w:t>
+              <w:t>"bufanda"</w:t>
             </w:r>
             <w:r>
               <w:rPr>
@@ -7741,27 +7303,7 @@
                 <w:sz w:val="18"/>
                 <w:szCs w:val="18"/>
               </w:rPr>
-              <w:t>"</w:t>
-            </w:r>
-            <w:proofErr w:type="spellStart"/>
-            <w:r>
-              <w:rPr>
-                <w:rFonts w:ascii="Courier New" w:eastAsia="Times New Roman" w:hAnsi="Courier New" w:cs="Courier New"/>
-                <w:color w:val="9CDCFE"/>
-                <w:sz w:val="18"/>
-                <w:szCs w:val="18"/>
-              </w:rPr>
-              <w:t>description</w:t>
-            </w:r>
-            <w:proofErr w:type="spellEnd"/>
-            <w:r>
-              <w:rPr>
-                <w:rFonts w:ascii="Courier New" w:eastAsia="Times New Roman" w:hAnsi="Courier New" w:cs="Courier New"/>
-                <w:color w:val="9CDCFE"/>
-                <w:sz w:val="18"/>
-                <w:szCs w:val="18"/>
-              </w:rPr>
-              <w:t>"</w:t>
+              <w:t>"description"</w:t>
             </w:r>
             <w:r>
               <w:rPr>
@@ -7827,27 +7369,7 @@
                 <w:sz w:val="18"/>
                 <w:szCs w:val="18"/>
               </w:rPr>
-              <w:t>"</w:t>
-            </w:r>
-            <w:proofErr w:type="spellStart"/>
-            <w:r>
-              <w:rPr>
-                <w:rFonts w:ascii="Courier New" w:eastAsia="Times New Roman" w:hAnsi="Courier New" w:cs="Courier New"/>
-                <w:color w:val="9CDCFE"/>
-                <w:sz w:val="18"/>
-                <w:szCs w:val="18"/>
-              </w:rPr>
-              <w:t>quantity</w:t>
-            </w:r>
-            <w:proofErr w:type="spellEnd"/>
-            <w:r>
-              <w:rPr>
-                <w:rFonts w:ascii="Courier New" w:eastAsia="Times New Roman" w:hAnsi="Courier New" w:cs="Courier New"/>
-                <w:color w:val="9CDCFE"/>
-                <w:sz w:val="18"/>
-                <w:szCs w:val="18"/>
-              </w:rPr>
-              <w:t>"</w:t>
+              <w:t>"quantity"</w:t>
             </w:r>
             <w:r>
               <w:rPr>
@@ -8144,18 +7666,8 @@
                 <w:b/>
                 <w:bCs/>
               </w:rPr>
-              <w:t xml:space="preserve">Ejemplo con </w:t>
-            </w:r>
-            <w:proofErr w:type="spellStart"/>
-            <w:r>
-              <w:rPr>
-                <w:rFonts w:ascii="Arial" w:hAnsi="Arial" w:cs="Arial"/>
-                <w:b/>
-                <w:bCs/>
-              </w:rPr>
-              <w:t>Postman</w:t>
-            </w:r>
-            <w:proofErr w:type="spellEnd"/>
+              <w:t>Ejemplo con Postman</w:t>
+            </w:r>
           </w:p>
         </w:tc>
         <w:tc>
@@ -8875,29 +8387,7 @@
                 <w:szCs w:val="18"/>
                 <w:lang w:val="en-US"/>
               </w:rPr>
-              <w:t>"</w:t>
-            </w:r>
-            <w:proofErr w:type="spellStart"/>
-            <w:r>
-              <w:rPr>
-                <w:rFonts w:ascii="Courier New" w:eastAsia="Times New Roman" w:hAnsi="Courier New" w:cs="Courier New"/>
-                <w:color w:val="CE9178"/>
-                <w:sz w:val="18"/>
-                <w:szCs w:val="18"/>
-                <w:lang w:val="en-US"/>
-              </w:rPr>
-              <w:t>bufanda</w:t>
-            </w:r>
-            <w:proofErr w:type="spellEnd"/>
-            <w:r>
-              <w:rPr>
-                <w:rFonts w:ascii="Courier New" w:eastAsia="Times New Roman" w:hAnsi="Courier New" w:cs="Courier New"/>
-                <w:color w:val="CE9178"/>
-                <w:sz w:val="18"/>
-                <w:szCs w:val="18"/>
-                <w:lang w:val="en-US"/>
-              </w:rPr>
-              <w:t>"</w:t>
+              <w:t>"bufanda"</w:t>
             </w:r>
             <w:r>
               <w:rPr>
@@ -8938,27 +8428,7 @@
                 <w:sz w:val="18"/>
                 <w:szCs w:val="18"/>
               </w:rPr>
-              <w:t>"</w:t>
-            </w:r>
-            <w:proofErr w:type="spellStart"/>
-            <w:r>
-              <w:rPr>
-                <w:rFonts w:ascii="Courier New" w:eastAsia="Times New Roman" w:hAnsi="Courier New" w:cs="Courier New"/>
-                <w:color w:val="9CDCFE"/>
-                <w:sz w:val="18"/>
-                <w:szCs w:val="18"/>
-              </w:rPr>
-              <w:t>description</w:t>
-            </w:r>
-            <w:proofErr w:type="spellEnd"/>
-            <w:r>
-              <w:rPr>
-                <w:rFonts w:ascii="Courier New" w:eastAsia="Times New Roman" w:hAnsi="Courier New" w:cs="Courier New"/>
-                <w:color w:val="9CDCFE"/>
-                <w:sz w:val="18"/>
-                <w:szCs w:val="18"/>
-              </w:rPr>
-              <w:t>"</w:t>
+              <w:t>"description"</w:t>
             </w:r>
             <w:r>
               <w:rPr>
@@ -9024,27 +8494,7 @@
                 <w:sz w:val="18"/>
                 <w:szCs w:val="18"/>
               </w:rPr>
-              <w:t>"</w:t>
-            </w:r>
-            <w:proofErr w:type="spellStart"/>
-            <w:r>
-              <w:rPr>
-                <w:rFonts w:ascii="Courier New" w:eastAsia="Times New Roman" w:hAnsi="Courier New" w:cs="Courier New"/>
-                <w:color w:val="9CDCFE"/>
-                <w:sz w:val="18"/>
-                <w:szCs w:val="18"/>
-              </w:rPr>
-              <w:t>quantity</w:t>
-            </w:r>
-            <w:proofErr w:type="spellEnd"/>
-            <w:r>
-              <w:rPr>
-                <w:rFonts w:ascii="Courier New" w:eastAsia="Times New Roman" w:hAnsi="Courier New" w:cs="Courier New"/>
-                <w:color w:val="9CDCFE"/>
-                <w:sz w:val="18"/>
-                <w:szCs w:val="18"/>
-              </w:rPr>
-              <w:t>"</w:t>
+              <w:t>"quantity"</w:t>
             </w:r>
             <w:r>
               <w:rPr>
@@ -9341,18 +8791,8 @@
                 <w:b/>
                 <w:bCs/>
               </w:rPr>
-              <w:t xml:space="preserve">Ejemplo con </w:t>
-            </w:r>
-            <w:proofErr w:type="spellStart"/>
-            <w:r>
-              <w:rPr>
-                <w:rFonts w:ascii="Arial" w:hAnsi="Arial" w:cs="Arial"/>
-                <w:b/>
-                <w:bCs/>
-              </w:rPr>
-              <w:t>Postman</w:t>
-            </w:r>
-            <w:proofErr w:type="spellEnd"/>
+              <w:t>Ejemplo con Postman</w:t>
+            </w:r>
           </w:p>
         </w:tc>
         <w:tc>

</xml_diff>